<commit_message>
cambio de nombre index-principal
</commit_message>
<xml_diff>
--- a/Doc1.docx
+++ b/Doc1.docx
@@ -119,6 +119,244 @@
         </w:drawing>
       </w:r>
     </w:p>
+    <w:p>
+      <w:r>
+        <w:drawing>
+          <wp:inline distT="0" distB="0" distL="0" distR="0" wp14:anchorId="2069453F" wp14:editId="06EB2A8C">
+            <wp:extent cx="5612130" cy="3900170"/>
+            <wp:effectExtent l="0" t="0" r="7620" b="5080"/>
+            <wp:docPr id="5" name="Imagen 5"/>
+            <wp:cNvGraphicFramePr>
+              <a:graphicFrameLocks xmlns:a="http://schemas.openxmlformats.org/drawingml/2006/main" noChangeAspect="1"/>
+            </wp:cNvGraphicFramePr>
+            <a:graphic xmlns:a="http://schemas.openxmlformats.org/drawingml/2006/main">
+              <a:graphicData uri="http://schemas.openxmlformats.org/drawingml/2006/picture">
+                <pic:pic xmlns:pic="http://schemas.openxmlformats.org/drawingml/2006/picture">
+                  <pic:nvPicPr>
+                    <pic:cNvPr id="1" name=""/>
+                    <pic:cNvPicPr/>
+                  </pic:nvPicPr>
+                  <pic:blipFill>
+                    <a:blip r:embed="rId7"/>
+                    <a:stretch>
+                      <a:fillRect/>
+                    </a:stretch>
+                  </pic:blipFill>
+                  <pic:spPr>
+                    <a:xfrm>
+                      <a:off x="0" y="0"/>
+                      <a:ext cx="5612130" cy="3900170"/>
+                    </a:xfrm>
+                    <a:prstGeom prst="rect">
+                      <a:avLst/>
+                    </a:prstGeom>
+                  </pic:spPr>
+                </pic:pic>
+              </a:graphicData>
+            </a:graphic>
+          </wp:inline>
+        </w:drawing>
+      </w:r>
+    </w:p>
+    <w:p>
+      <w:r>
+        <w:lastRenderedPageBreak/>
+        <w:drawing>
+          <wp:inline distT="0" distB="0" distL="0" distR="0" wp14:anchorId="6C1B6853" wp14:editId="2B51285A">
+            <wp:extent cx="5612130" cy="3928745"/>
+            <wp:effectExtent l="0" t="0" r="7620" b="0"/>
+            <wp:docPr id="6" name="Imagen 6"/>
+            <wp:cNvGraphicFramePr>
+              <a:graphicFrameLocks xmlns:a="http://schemas.openxmlformats.org/drawingml/2006/main" noChangeAspect="1"/>
+            </wp:cNvGraphicFramePr>
+            <a:graphic xmlns:a="http://schemas.openxmlformats.org/drawingml/2006/main">
+              <a:graphicData uri="http://schemas.openxmlformats.org/drawingml/2006/picture">
+                <pic:pic xmlns:pic="http://schemas.openxmlformats.org/drawingml/2006/picture">
+                  <pic:nvPicPr>
+                    <pic:cNvPr id="1" name=""/>
+                    <pic:cNvPicPr/>
+                  </pic:nvPicPr>
+                  <pic:blipFill>
+                    <a:blip r:embed="rId8"/>
+                    <a:stretch>
+                      <a:fillRect/>
+                    </a:stretch>
+                  </pic:blipFill>
+                  <pic:spPr>
+                    <a:xfrm>
+                      <a:off x="0" y="0"/>
+                      <a:ext cx="5612130" cy="3928745"/>
+                    </a:xfrm>
+                    <a:prstGeom prst="rect">
+                      <a:avLst/>
+                    </a:prstGeom>
+                  </pic:spPr>
+                </pic:pic>
+              </a:graphicData>
+            </a:graphic>
+          </wp:inline>
+        </w:drawing>
+      </w:r>
+    </w:p>
+    <w:p>
+      <w:r>
+        <w:drawing>
+          <wp:inline distT="0" distB="0" distL="0" distR="0" wp14:anchorId="71382FA4" wp14:editId="48E2BC4B">
+            <wp:extent cx="5612130" cy="3051175"/>
+            <wp:effectExtent l="0" t="0" r="7620" b="0"/>
+            <wp:docPr id="7" name="Imagen 7"/>
+            <wp:cNvGraphicFramePr>
+              <a:graphicFrameLocks xmlns:a="http://schemas.openxmlformats.org/drawingml/2006/main" noChangeAspect="1"/>
+            </wp:cNvGraphicFramePr>
+            <a:graphic xmlns:a="http://schemas.openxmlformats.org/drawingml/2006/main">
+              <a:graphicData uri="http://schemas.openxmlformats.org/drawingml/2006/picture">
+                <pic:pic xmlns:pic="http://schemas.openxmlformats.org/drawingml/2006/picture">
+                  <pic:nvPicPr>
+                    <pic:cNvPr id="1" name=""/>
+                    <pic:cNvPicPr/>
+                  </pic:nvPicPr>
+                  <pic:blipFill>
+                    <a:blip r:embed="rId9"/>
+                    <a:stretch>
+                      <a:fillRect/>
+                    </a:stretch>
+                  </pic:blipFill>
+                  <pic:spPr>
+                    <a:xfrm>
+                      <a:off x="0" y="0"/>
+                      <a:ext cx="5612130" cy="3051175"/>
+                    </a:xfrm>
+                    <a:prstGeom prst="rect">
+                      <a:avLst/>
+                    </a:prstGeom>
+                  </pic:spPr>
+                </pic:pic>
+              </a:graphicData>
+            </a:graphic>
+          </wp:inline>
+        </w:drawing>
+      </w:r>
+    </w:p>
+    <w:p>
+      <w:r>
+        <w:lastRenderedPageBreak/>
+        <w:drawing>
+          <wp:inline distT="0" distB="0" distL="0" distR="0" wp14:anchorId="1C6FD363" wp14:editId="25E22E95">
+            <wp:extent cx="5612130" cy="3881755"/>
+            <wp:effectExtent l="0" t="0" r="7620" b="4445"/>
+            <wp:docPr id="8" name="Imagen 8"/>
+            <wp:cNvGraphicFramePr>
+              <a:graphicFrameLocks xmlns:a="http://schemas.openxmlformats.org/drawingml/2006/main" noChangeAspect="1"/>
+            </wp:cNvGraphicFramePr>
+            <a:graphic xmlns:a="http://schemas.openxmlformats.org/drawingml/2006/main">
+              <a:graphicData uri="http://schemas.openxmlformats.org/drawingml/2006/picture">
+                <pic:pic xmlns:pic="http://schemas.openxmlformats.org/drawingml/2006/picture">
+                  <pic:nvPicPr>
+                    <pic:cNvPr id="1" name=""/>
+                    <pic:cNvPicPr/>
+                  </pic:nvPicPr>
+                  <pic:blipFill>
+                    <a:blip r:embed="rId10"/>
+                    <a:stretch>
+                      <a:fillRect/>
+                    </a:stretch>
+                  </pic:blipFill>
+                  <pic:spPr>
+                    <a:xfrm>
+                      <a:off x="0" y="0"/>
+                      <a:ext cx="5612130" cy="3881755"/>
+                    </a:xfrm>
+                    <a:prstGeom prst="rect">
+                      <a:avLst/>
+                    </a:prstGeom>
+                  </pic:spPr>
+                </pic:pic>
+              </a:graphicData>
+            </a:graphic>
+          </wp:inline>
+        </w:drawing>
+      </w:r>
+    </w:p>
+    <w:p>
+      <w:r>
+        <w:drawing>
+          <wp:inline distT="0" distB="0" distL="0" distR="0" wp14:anchorId="0D3DFAE7" wp14:editId="645D1FF2">
+            <wp:extent cx="5612130" cy="3894455"/>
+            <wp:effectExtent l="0" t="0" r="7620" b="0"/>
+            <wp:docPr id="9" name="Imagen 9"/>
+            <wp:cNvGraphicFramePr>
+              <a:graphicFrameLocks xmlns:a="http://schemas.openxmlformats.org/drawingml/2006/main" noChangeAspect="1"/>
+            </wp:cNvGraphicFramePr>
+            <a:graphic xmlns:a="http://schemas.openxmlformats.org/drawingml/2006/main">
+              <a:graphicData uri="http://schemas.openxmlformats.org/drawingml/2006/picture">
+                <pic:pic xmlns:pic="http://schemas.openxmlformats.org/drawingml/2006/picture">
+                  <pic:nvPicPr>
+                    <pic:cNvPr id="1" name=""/>
+                    <pic:cNvPicPr/>
+                  </pic:nvPicPr>
+                  <pic:blipFill>
+                    <a:blip r:embed="rId11"/>
+                    <a:stretch>
+                      <a:fillRect/>
+                    </a:stretch>
+                  </pic:blipFill>
+                  <pic:spPr>
+                    <a:xfrm>
+                      <a:off x="0" y="0"/>
+                      <a:ext cx="5612130" cy="3894455"/>
+                    </a:xfrm>
+                    <a:prstGeom prst="rect">
+                      <a:avLst/>
+                    </a:prstGeom>
+                  </pic:spPr>
+                </pic:pic>
+              </a:graphicData>
+            </a:graphic>
+          </wp:inline>
+        </w:drawing>
+      </w:r>
+    </w:p>
+    <w:p>
+      <w:r>
+        <w:lastRenderedPageBreak/>
+        <w:drawing>
+          <wp:inline distT="0" distB="0" distL="0" distR="0" wp14:anchorId="4057BBD1" wp14:editId="7427860D">
+            <wp:extent cx="5612130" cy="3879215"/>
+            <wp:effectExtent l="0" t="0" r="7620" b="6985"/>
+            <wp:docPr id="10" name="Imagen 10"/>
+            <wp:cNvGraphicFramePr>
+              <a:graphicFrameLocks xmlns:a="http://schemas.openxmlformats.org/drawingml/2006/main" noChangeAspect="1"/>
+            </wp:cNvGraphicFramePr>
+            <a:graphic xmlns:a="http://schemas.openxmlformats.org/drawingml/2006/main">
+              <a:graphicData uri="http://schemas.openxmlformats.org/drawingml/2006/picture">
+                <pic:pic xmlns:pic="http://schemas.openxmlformats.org/drawingml/2006/picture">
+                  <pic:nvPicPr>
+                    <pic:cNvPr id="1" name=""/>
+                    <pic:cNvPicPr/>
+                  </pic:nvPicPr>
+                  <pic:blipFill>
+                    <a:blip r:embed="rId12"/>
+                    <a:stretch>
+                      <a:fillRect/>
+                    </a:stretch>
+                  </pic:blipFill>
+                  <pic:spPr>
+                    <a:xfrm>
+                      <a:off x="0" y="0"/>
+                      <a:ext cx="5612130" cy="3879215"/>
+                    </a:xfrm>
+                    <a:prstGeom prst="rect">
+                      <a:avLst/>
+                    </a:prstGeom>
+                  </pic:spPr>
+                </pic:pic>
+              </a:graphicData>
+            </a:graphic>
+          </wp:inline>
+        </w:drawing>
+      </w:r>
+    </w:p>
+    <w:p/>
     <w:p/>
     <w:sectPr>
       <w:pgSz w:w="12240" w:h="15840"/>

</xml_diff>

<commit_message>
commit de comando merge
</commit_message>
<xml_diff>
--- a/Doc1.docx
+++ b/Doc1.docx
@@ -356,7 +356,520 @@
         </w:drawing>
       </w:r>
     </w:p>
-    <w:p/>
+    <w:p>
+      <w:r>
+        <w:drawing>
+          <wp:inline distT="0" distB="0" distL="0" distR="0" wp14:anchorId="2196E028" wp14:editId="3997523B">
+            <wp:extent cx="5612130" cy="3928745"/>
+            <wp:effectExtent l="0" t="0" r="7620" b="0"/>
+            <wp:docPr id="11" name="Imagen 11"/>
+            <wp:cNvGraphicFramePr>
+              <a:graphicFrameLocks xmlns:a="http://schemas.openxmlformats.org/drawingml/2006/main" noChangeAspect="1"/>
+            </wp:cNvGraphicFramePr>
+            <a:graphic xmlns:a="http://schemas.openxmlformats.org/drawingml/2006/main">
+              <a:graphicData uri="http://schemas.openxmlformats.org/drawingml/2006/picture">
+                <pic:pic xmlns:pic="http://schemas.openxmlformats.org/drawingml/2006/picture">
+                  <pic:nvPicPr>
+                    <pic:cNvPr id="1" name=""/>
+                    <pic:cNvPicPr/>
+                  </pic:nvPicPr>
+                  <pic:blipFill>
+                    <a:blip r:embed="rId13"/>
+                    <a:stretch>
+                      <a:fillRect/>
+                    </a:stretch>
+                  </pic:blipFill>
+                  <pic:spPr>
+                    <a:xfrm>
+                      <a:off x="0" y="0"/>
+                      <a:ext cx="5612130" cy="3928745"/>
+                    </a:xfrm>
+                    <a:prstGeom prst="rect">
+                      <a:avLst/>
+                    </a:prstGeom>
+                  </pic:spPr>
+                </pic:pic>
+              </a:graphicData>
+            </a:graphic>
+          </wp:inline>
+        </w:drawing>
+      </w:r>
+    </w:p>
+    <w:p>
+      <w:r>
+        <w:lastRenderedPageBreak/>
+        <w:drawing>
+          <wp:inline distT="0" distB="0" distL="0" distR="0" wp14:anchorId="000ECEB6" wp14:editId="52193C85">
+            <wp:extent cx="5612130" cy="3901440"/>
+            <wp:effectExtent l="0" t="0" r="7620" b="3810"/>
+            <wp:docPr id="12" name="Imagen 12"/>
+            <wp:cNvGraphicFramePr>
+              <a:graphicFrameLocks xmlns:a="http://schemas.openxmlformats.org/drawingml/2006/main" noChangeAspect="1"/>
+            </wp:cNvGraphicFramePr>
+            <a:graphic xmlns:a="http://schemas.openxmlformats.org/drawingml/2006/main">
+              <a:graphicData uri="http://schemas.openxmlformats.org/drawingml/2006/picture">
+                <pic:pic xmlns:pic="http://schemas.openxmlformats.org/drawingml/2006/picture">
+                  <pic:nvPicPr>
+                    <pic:cNvPr id="1" name=""/>
+                    <pic:cNvPicPr/>
+                  </pic:nvPicPr>
+                  <pic:blipFill>
+                    <a:blip r:embed="rId14"/>
+                    <a:stretch>
+                      <a:fillRect/>
+                    </a:stretch>
+                  </pic:blipFill>
+                  <pic:spPr>
+                    <a:xfrm>
+                      <a:off x="0" y="0"/>
+                      <a:ext cx="5612130" cy="3901440"/>
+                    </a:xfrm>
+                    <a:prstGeom prst="rect">
+                      <a:avLst/>
+                    </a:prstGeom>
+                  </pic:spPr>
+                </pic:pic>
+              </a:graphicData>
+            </a:graphic>
+          </wp:inline>
+        </w:drawing>
+      </w:r>
+    </w:p>
+    <w:p>
+      <w:r>
+        <w:drawing>
+          <wp:inline distT="0" distB="0" distL="0" distR="0" wp14:anchorId="42492535" wp14:editId="4B8CF0EB">
+            <wp:extent cx="5612130" cy="3879215"/>
+            <wp:effectExtent l="0" t="0" r="7620" b="6985"/>
+            <wp:docPr id="13" name="Imagen 13"/>
+            <wp:cNvGraphicFramePr>
+              <a:graphicFrameLocks xmlns:a="http://schemas.openxmlformats.org/drawingml/2006/main" noChangeAspect="1"/>
+            </wp:cNvGraphicFramePr>
+            <a:graphic xmlns:a="http://schemas.openxmlformats.org/drawingml/2006/main">
+              <a:graphicData uri="http://schemas.openxmlformats.org/drawingml/2006/picture">
+                <pic:pic xmlns:pic="http://schemas.openxmlformats.org/drawingml/2006/picture">
+                  <pic:nvPicPr>
+                    <pic:cNvPr id="1" name=""/>
+                    <pic:cNvPicPr/>
+                  </pic:nvPicPr>
+                  <pic:blipFill>
+                    <a:blip r:embed="rId15"/>
+                    <a:stretch>
+                      <a:fillRect/>
+                    </a:stretch>
+                  </pic:blipFill>
+                  <pic:spPr>
+                    <a:xfrm>
+                      <a:off x="0" y="0"/>
+                      <a:ext cx="5612130" cy="3879215"/>
+                    </a:xfrm>
+                    <a:prstGeom prst="rect">
+                      <a:avLst/>
+                    </a:prstGeom>
+                  </pic:spPr>
+                </pic:pic>
+              </a:graphicData>
+            </a:graphic>
+          </wp:inline>
+        </w:drawing>
+      </w:r>
+    </w:p>
+    <w:p>
+      <w:r>
+        <w:lastRenderedPageBreak/>
+        <w:drawing>
+          <wp:inline distT="0" distB="0" distL="0" distR="0" wp14:anchorId="0669A8AD" wp14:editId="5CCC4D13">
+            <wp:extent cx="5612130" cy="3817620"/>
+            <wp:effectExtent l="0" t="0" r="7620" b="0"/>
+            <wp:docPr id="14" name="Imagen 14"/>
+            <wp:cNvGraphicFramePr>
+              <a:graphicFrameLocks xmlns:a="http://schemas.openxmlformats.org/drawingml/2006/main" noChangeAspect="1"/>
+            </wp:cNvGraphicFramePr>
+            <a:graphic xmlns:a="http://schemas.openxmlformats.org/drawingml/2006/main">
+              <a:graphicData uri="http://schemas.openxmlformats.org/drawingml/2006/picture">
+                <pic:pic xmlns:pic="http://schemas.openxmlformats.org/drawingml/2006/picture">
+                  <pic:nvPicPr>
+                    <pic:cNvPr id="1" name=""/>
+                    <pic:cNvPicPr/>
+                  </pic:nvPicPr>
+                  <pic:blipFill>
+                    <a:blip r:embed="rId16"/>
+                    <a:stretch>
+                      <a:fillRect/>
+                    </a:stretch>
+                  </pic:blipFill>
+                  <pic:spPr>
+                    <a:xfrm>
+                      <a:off x="0" y="0"/>
+                      <a:ext cx="5612130" cy="3817620"/>
+                    </a:xfrm>
+                    <a:prstGeom prst="rect">
+                      <a:avLst/>
+                    </a:prstGeom>
+                  </pic:spPr>
+                </pic:pic>
+              </a:graphicData>
+            </a:graphic>
+          </wp:inline>
+        </w:drawing>
+      </w:r>
+    </w:p>
+    <w:p>
+      <w:r>
+        <w:drawing>
+          <wp:inline distT="0" distB="0" distL="0" distR="0" wp14:anchorId="6D3B42DF" wp14:editId="7C233016">
+            <wp:extent cx="5612130" cy="2348865"/>
+            <wp:effectExtent l="0" t="0" r="7620" b="0"/>
+            <wp:docPr id="15" name="Imagen 15"/>
+            <wp:cNvGraphicFramePr>
+              <a:graphicFrameLocks xmlns:a="http://schemas.openxmlformats.org/drawingml/2006/main" noChangeAspect="1"/>
+            </wp:cNvGraphicFramePr>
+            <a:graphic xmlns:a="http://schemas.openxmlformats.org/drawingml/2006/main">
+              <a:graphicData uri="http://schemas.openxmlformats.org/drawingml/2006/picture">
+                <pic:pic xmlns:pic="http://schemas.openxmlformats.org/drawingml/2006/picture">
+                  <pic:nvPicPr>
+                    <pic:cNvPr id="1" name=""/>
+                    <pic:cNvPicPr/>
+                  </pic:nvPicPr>
+                  <pic:blipFill>
+                    <a:blip r:embed="rId17"/>
+                    <a:stretch>
+                      <a:fillRect/>
+                    </a:stretch>
+                  </pic:blipFill>
+                  <pic:spPr>
+                    <a:xfrm>
+                      <a:off x="0" y="0"/>
+                      <a:ext cx="5612130" cy="2348865"/>
+                    </a:xfrm>
+                    <a:prstGeom prst="rect">
+                      <a:avLst/>
+                    </a:prstGeom>
+                  </pic:spPr>
+                </pic:pic>
+              </a:graphicData>
+            </a:graphic>
+          </wp:inline>
+        </w:drawing>
+      </w:r>
+    </w:p>
+    <w:p>
+      <w:r>
+        <w:lastRenderedPageBreak/>
+        <w:drawing>
+          <wp:inline distT="0" distB="0" distL="0" distR="0" wp14:anchorId="3B7970CE" wp14:editId="5EE89914">
+            <wp:extent cx="5612130" cy="3943985"/>
+            <wp:effectExtent l="0" t="0" r="7620" b="0"/>
+            <wp:docPr id="16" name="Imagen 16"/>
+            <wp:cNvGraphicFramePr>
+              <a:graphicFrameLocks xmlns:a="http://schemas.openxmlformats.org/drawingml/2006/main" noChangeAspect="1"/>
+            </wp:cNvGraphicFramePr>
+            <a:graphic xmlns:a="http://schemas.openxmlformats.org/drawingml/2006/main">
+              <a:graphicData uri="http://schemas.openxmlformats.org/drawingml/2006/picture">
+                <pic:pic xmlns:pic="http://schemas.openxmlformats.org/drawingml/2006/picture">
+                  <pic:nvPicPr>
+                    <pic:cNvPr id="1" name=""/>
+                    <pic:cNvPicPr/>
+                  </pic:nvPicPr>
+                  <pic:blipFill>
+                    <a:blip r:embed="rId18"/>
+                    <a:stretch>
+                      <a:fillRect/>
+                    </a:stretch>
+                  </pic:blipFill>
+                  <pic:spPr>
+                    <a:xfrm>
+                      <a:off x="0" y="0"/>
+                      <a:ext cx="5612130" cy="3943985"/>
+                    </a:xfrm>
+                    <a:prstGeom prst="rect">
+                      <a:avLst/>
+                    </a:prstGeom>
+                  </pic:spPr>
+                </pic:pic>
+              </a:graphicData>
+            </a:graphic>
+          </wp:inline>
+        </w:drawing>
+      </w:r>
+    </w:p>
+    <w:p>
+      <w:r>
+        <w:drawing>
+          <wp:inline distT="0" distB="0" distL="0" distR="0" wp14:anchorId="3341A244" wp14:editId="702D27D8">
+            <wp:extent cx="5612130" cy="3872230"/>
+            <wp:effectExtent l="0" t="0" r="7620" b="0"/>
+            <wp:docPr id="17" name="Imagen 17"/>
+            <wp:cNvGraphicFramePr>
+              <a:graphicFrameLocks xmlns:a="http://schemas.openxmlformats.org/drawingml/2006/main" noChangeAspect="1"/>
+            </wp:cNvGraphicFramePr>
+            <a:graphic xmlns:a="http://schemas.openxmlformats.org/drawingml/2006/main">
+              <a:graphicData uri="http://schemas.openxmlformats.org/drawingml/2006/picture">
+                <pic:pic xmlns:pic="http://schemas.openxmlformats.org/drawingml/2006/picture">
+                  <pic:nvPicPr>
+                    <pic:cNvPr id="1" name=""/>
+                    <pic:cNvPicPr/>
+                  </pic:nvPicPr>
+                  <pic:blipFill>
+                    <a:blip r:embed="rId19"/>
+                    <a:stretch>
+                      <a:fillRect/>
+                    </a:stretch>
+                  </pic:blipFill>
+                  <pic:spPr>
+                    <a:xfrm>
+                      <a:off x="0" y="0"/>
+                      <a:ext cx="5612130" cy="3872230"/>
+                    </a:xfrm>
+                    <a:prstGeom prst="rect">
+                      <a:avLst/>
+                    </a:prstGeom>
+                  </pic:spPr>
+                </pic:pic>
+              </a:graphicData>
+            </a:graphic>
+          </wp:inline>
+        </w:drawing>
+      </w:r>
+    </w:p>
+    <w:p>
+      <w:r>
+        <w:lastRenderedPageBreak/>
+        <w:drawing>
+          <wp:inline distT="0" distB="0" distL="0" distR="0" wp14:anchorId="49854BBF" wp14:editId="2DF48928">
+            <wp:extent cx="5612130" cy="3922395"/>
+            <wp:effectExtent l="0" t="0" r="7620" b="1905"/>
+            <wp:docPr id="18" name="Imagen 18"/>
+            <wp:cNvGraphicFramePr>
+              <a:graphicFrameLocks xmlns:a="http://schemas.openxmlformats.org/drawingml/2006/main" noChangeAspect="1"/>
+            </wp:cNvGraphicFramePr>
+            <a:graphic xmlns:a="http://schemas.openxmlformats.org/drawingml/2006/main">
+              <a:graphicData uri="http://schemas.openxmlformats.org/drawingml/2006/picture">
+                <pic:pic xmlns:pic="http://schemas.openxmlformats.org/drawingml/2006/picture">
+                  <pic:nvPicPr>
+                    <pic:cNvPr id="1" name=""/>
+                    <pic:cNvPicPr/>
+                  </pic:nvPicPr>
+                  <pic:blipFill>
+                    <a:blip r:embed="rId20"/>
+                    <a:stretch>
+                      <a:fillRect/>
+                    </a:stretch>
+                  </pic:blipFill>
+                  <pic:spPr>
+                    <a:xfrm>
+                      <a:off x="0" y="0"/>
+                      <a:ext cx="5612130" cy="3922395"/>
+                    </a:xfrm>
+                    <a:prstGeom prst="rect">
+                      <a:avLst/>
+                    </a:prstGeom>
+                  </pic:spPr>
+                </pic:pic>
+              </a:graphicData>
+            </a:graphic>
+          </wp:inline>
+        </w:drawing>
+      </w:r>
+    </w:p>
+    <w:p>
+      <w:r>
+        <w:drawing>
+          <wp:inline distT="0" distB="0" distL="0" distR="0" wp14:anchorId="429FA8CE" wp14:editId="5ED38486">
+            <wp:extent cx="5612130" cy="3945890"/>
+            <wp:effectExtent l="0" t="0" r="7620" b="0"/>
+            <wp:docPr id="19" name="Imagen 19"/>
+            <wp:cNvGraphicFramePr>
+              <a:graphicFrameLocks xmlns:a="http://schemas.openxmlformats.org/drawingml/2006/main" noChangeAspect="1"/>
+            </wp:cNvGraphicFramePr>
+            <a:graphic xmlns:a="http://schemas.openxmlformats.org/drawingml/2006/main">
+              <a:graphicData uri="http://schemas.openxmlformats.org/drawingml/2006/picture">
+                <pic:pic xmlns:pic="http://schemas.openxmlformats.org/drawingml/2006/picture">
+                  <pic:nvPicPr>
+                    <pic:cNvPr id="1" name=""/>
+                    <pic:cNvPicPr/>
+                  </pic:nvPicPr>
+                  <pic:blipFill>
+                    <a:blip r:embed="rId21"/>
+                    <a:stretch>
+                      <a:fillRect/>
+                    </a:stretch>
+                  </pic:blipFill>
+                  <pic:spPr>
+                    <a:xfrm>
+                      <a:off x="0" y="0"/>
+                      <a:ext cx="5612130" cy="3945890"/>
+                    </a:xfrm>
+                    <a:prstGeom prst="rect">
+                      <a:avLst/>
+                    </a:prstGeom>
+                  </pic:spPr>
+                </pic:pic>
+              </a:graphicData>
+            </a:graphic>
+          </wp:inline>
+        </w:drawing>
+      </w:r>
+    </w:p>
+    <w:p>
+      <w:r>
+        <w:lastRenderedPageBreak/>
+        <w:drawing>
+          <wp:inline distT="0" distB="0" distL="0" distR="0" wp14:anchorId="783DD18A" wp14:editId="3CCC7A10">
+            <wp:extent cx="5612130" cy="3905885"/>
+            <wp:effectExtent l="0" t="0" r="7620" b="0"/>
+            <wp:docPr id="20" name="Imagen 20"/>
+            <wp:cNvGraphicFramePr>
+              <a:graphicFrameLocks xmlns:a="http://schemas.openxmlformats.org/drawingml/2006/main" noChangeAspect="1"/>
+            </wp:cNvGraphicFramePr>
+            <a:graphic xmlns:a="http://schemas.openxmlformats.org/drawingml/2006/main">
+              <a:graphicData uri="http://schemas.openxmlformats.org/drawingml/2006/picture">
+                <pic:pic xmlns:pic="http://schemas.openxmlformats.org/drawingml/2006/picture">
+                  <pic:nvPicPr>
+                    <pic:cNvPr id="1" name=""/>
+                    <pic:cNvPicPr/>
+                  </pic:nvPicPr>
+                  <pic:blipFill>
+                    <a:blip r:embed="rId22"/>
+                    <a:stretch>
+                      <a:fillRect/>
+                    </a:stretch>
+                  </pic:blipFill>
+                  <pic:spPr>
+                    <a:xfrm>
+                      <a:off x="0" y="0"/>
+                      <a:ext cx="5612130" cy="3905885"/>
+                    </a:xfrm>
+                    <a:prstGeom prst="rect">
+                      <a:avLst/>
+                    </a:prstGeom>
+                  </pic:spPr>
+                </pic:pic>
+              </a:graphicData>
+            </a:graphic>
+          </wp:inline>
+        </w:drawing>
+      </w:r>
+    </w:p>
+    <w:p>
+      <w:r>
+        <w:drawing>
+          <wp:inline distT="0" distB="0" distL="0" distR="0" wp14:anchorId="335B1C17" wp14:editId="463B6485">
+            <wp:extent cx="5612130" cy="4070985"/>
+            <wp:effectExtent l="0" t="0" r="7620" b="5715"/>
+            <wp:docPr id="21" name="Imagen 21"/>
+            <wp:cNvGraphicFramePr>
+              <a:graphicFrameLocks xmlns:a="http://schemas.openxmlformats.org/drawingml/2006/main" noChangeAspect="1"/>
+            </wp:cNvGraphicFramePr>
+            <a:graphic xmlns:a="http://schemas.openxmlformats.org/drawingml/2006/main">
+              <a:graphicData uri="http://schemas.openxmlformats.org/drawingml/2006/picture">
+                <pic:pic xmlns:pic="http://schemas.openxmlformats.org/drawingml/2006/picture">
+                  <pic:nvPicPr>
+                    <pic:cNvPr id="1" name=""/>
+                    <pic:cNvPicPr/>
+                  </pic:nvPicPr>
+                  <pic:blipFill>
+                    <a:blip r:embed="rId23"/>
+                    <a:stretch>
+                      <a:fillRect/>
+                    </a:stretch>
+                  </pic:blipFill>
+                  <pic:spPr>
+                    <a:xfrm>
+                      <a:off x="0" y="0"/>
+                      <a:ext cx="5612130" cy="4070985"/>
+                    </a:xfrm>
+                    <a:prstGeom prst="rect">
+                      <a:avLst/>
+                    </a:prstGeom>
+                  </pic:spPr>
+                </pic:pic>
+              </a:graphicData>
+            </a:graphic>
+          </wp:inline>
+        </w:drawing>
+      </w:r>
+    </w:p>
+    <w:p>
+      <w:r>
+        <w:lastRenderedPageBreak/>
+        <w:drawing>
+          <wp:inline distT="0" distB="0" distL="0" distR="0" wp14:anchorId="21DE82B2" wp14:editId="4A873196">
+            <wp:extent cx="5612130" cy="4028440"/>
+            <wp:effectExtent l="0" t="0" r="7620" b="0"/>
+            <wp:docPr id="22" name="Imagen 22"/>
+            <wp:cNvGraphicFramePr>
+              <a:graphicFrameLocks xmlns:a="http://schemas.openxmlformats.org/drawingml/2006/main" noChangeAspect="1"/>
+            </wp:cNvGraphicFramePr>
+            <a:graphic xmlns:a="http://schemas.openxmlformats.org/drawingml/2006/main">
+              <a:graphicData uri="http://schemas.openxmlformats.org/drawingml/2006/picture">
+                <pic:pic xmlns:pic="http://schemas.openxmlformats.org/drawingml/2006/picture">
+                  <pic:nvPicPr>
+                    <pic:cNvPr id="1" name=""/>
+                    <pic:cNvPicPr/>
+                  </pic:nvPicPr>
+                  <pic:blipFill>
+                    <a:blip r:embed="rId24"/>
+                    <a:stretch>
+                      <a:fillRect/>
+                    </a:stretch>
+                  </pic:blipFill>
+                  <pic:spPr>
+                    <a:xfrm>
+                      <a:off x="0" y="0"/>
+                      <a:ext cx="5612130" cy="4028440"/>
+                    </a:xfrm>
+                    <a:prstGeom prst="rect">
+                      <a:avLst/>
+                    </a:prstGeom>
+                  </pic:spPr>
+                </pic:pic>
+              </a:graphicData>
+            </a:graphic>
+          </wp:inline>
+        </w:drawing>
+      </w:r>
+    </w:p>
+    <w:p>
+      <w:r>
+        <w:lastRenderedPageBreak/>
+        <w:drawing>
+          <wp:inline distT="0" distB="0" distL="0" distR="0" wp14:anchorId="0C77B3E1" wp14:editId="57513EEA">
+            <wp:extent cx="5612130" cy="4815840"/>
+            <wp:effectExtent l="0" t="0" r="7620" b="3810"/>
+            <wp:docPr id="23" name="Imagen 23"/>
+            <wp:cNvGraphicFramePr>
+              <a:graphicFrameLocks xmlns:a="http://schemas.openxmlformats.org/drawingml/2006/main" noChangeAspect="1"/>
+            </wp:cNvGraphicFramePr>
+            <a:graphic xmlns:a="http://schemas.openxmlformats.org/drawingml/2006/main">
+              <a:graphicData uri="http://schemas.openxmlformats.org/drawingml/2006/picture">
+                <pic:pic xmlns:pic="http://schemas.openxmlformats.org/drawingml/2006/picture">
+                  <pic:nvPicPr>
+                    <pic:cNvPr id="1" name=""/>
+                    <pic:cNvPicPr/>
+                  </pic:nvPicPr>
+                  <pic:blipFill>
+                    <a:blip r:embed="rId25"/>
+                    <a:stretch>
+                      <a:fillRect/>
+                    </a:stretch>
+                  </pic:blipFill>
+                  <pic:spPr>
+                    <a:xfrm>
+                      <a:off x="0" y="0"/>
+                      <a:ext cx="5612130" cy="4815840"/>
+                    </a:xfrm>
+                    <a:prstGeom prst="rect">
+                      <a:avLst/>
+                    </a:prstGeom>
+                  </pic:spPr>
+                </pic:pic>
+              </a:graphicData>
+            </a:graphic>
+          </wp:inline>
+        </w:drawing>
+      </w:r>
+    </w:p>
     <w:p/>
     <w:sectPr>
       <w:pgSz w:w="12240" w:h="15840"/>

</xml_diff>